<commit_message>
Take Home Assignment 4 File
</commit_message>
<xml_diff>
--- a/THA 4.docx
+++ b/THA 4.docx
@@ -181,168 +181,158 @@
         </w:rPr>
         <w:t xml:space="preserve">of </w:t>
       </w:r>
+      <w:r>
+        <w:rPr>
+          <w:rFonts w:ascii="Times New Roman" w:hAnsi="Times New Roman" w:cs="Times New Roman"/>
+          <w:b/>
+          <w:sz w:val="24"/>
+          <w:szCs w:val="24"/>
+        </w:rPr>
+        <w:t xml:space="preserve">higher education institutions </w:t>
+      </w:r>
+      <w:r>
+        <w:rPr>
+          <w:rFonts w:ascii="Times New Roman" w:hAnsi="Times New Roman" w:cs="Times New Roman"/>
+          <w:b/>
+          <w:sz w:val="24"/>
+          <w:szCs w:val="24"/>
+        </w:rPr>
+        <w:t xml:space="preserve">in Texas </w:t>
+      </w:r>
+      <w:r>
+        <w:rPr>
+          <w:rFonts w:ascii="Times New Roman" w:hAnsi="Times New Roman" w:cs="Times New Roman"/>
+          <w:i/>
+          <w:sz w:val="24"/>
+          <w:szCs w:val="24"/>
+        </w:rPr>
+        <w:t>on</w:t>
+      </w:r>
+      <w:r>
+        <w:rPr>
+          <w:rFonts w:ascii="Times New Roman" w:hAnsi="Times New Roman" w:cs="Times New Roman"/>
+          <w:b/>
+          <w:sz w:val="24"/>
+          <w:szCs w:val="24"/>
+        </w:rPr>
+        <w:t xml:space="preserve"> </w:t>
+      </w:r>
+      <w:r>
+        <w:rPr>
+          <w:rFonts w:ascii="Times New Roman" w:hAnsi="Times New Roman" w:cs="Times New Roman"/>
+          <w:b/>
+          <w:sz w:val="24"/>
+          <w:szCs w:val="24"/>
+        </w:rPr>
+        <w:t xml:space="preserve">total enrollment proportions of </w:t>
+      </w:r>
+      <w:r>
+        <w:rPr>
+          <w:rFonts w:ascii="Times New Roman" w:hAnsi="Times New Roman" w:cs="Times New Roman"/>
+          <w:b/>
+          <w:sz w:val="24"/>
+          <w:szCs w:val="24"/>
+        </w:rPr>
+        <w:t xml:space="preserve">students from </w:t>
+      </w:r>
+      <w:r>
+        <w:rPr>
+          <w:rFonts w:ascii="Times New Roman" w:hAnsi="Times New Roman" w:cs="Times New Roman"/>
+          <w:b/>
+          <w:sz w:val="24"/>
+          <w:szCs w:val="24"/>
+        </w:rPr>
+        <w:t>four main races</w:t>
+      </w:r>
+      <w:r>
+        <w:rPr>
+          <w:rFonts w:ascii="Times New Roman" w:hAnsi="Times New Roman" w:cs="Times New Roman"/>
+          <w:sz w:val="24"/>
+          <w:szCs w:val="24"/>
+        </w:rPr>
+        <w:t xml:space="preserve"> (White, </w:t>
+      </w:r>
+      <w:r>
+        <w:rPr>
+          <w:rFonts w:ascii="Times New Roman" w:hAnsi="Times New Roman" w:cs="Times New Roman"/>
+          <w:sz w:val="24"/>
+          <w:szCs w:val="24"/>
+        </w:rPr>
+        <w:t>Black</w:t>
+      </w:r>
+      <w:r>
+        <w:rPr>
+          <w:rFonts w:ascii="Times New Roman" w:hAnsi="Times New Roman" w:cs="Times New Roman"/>
+          <w:sz w:val="24"/>
+          <w:szCs w:val="24"/>
+        </w:rPr>
+        <w:t>, Asian, and Hispanic)</w:t>
+      </w:r>
+      <w:r>
+        <w:rPr>
+          <w:rFonts w:ascii="Times New Roman" w:hAnsi="Times New Roman" w:cs="Times New Roman"/>
+          <w:sz w:val="24"/>
+          <w:szCs w:val="24"/>
+        </w:rPr>
+        <w:t xml:space="preserve">. </w:t>
+      </w:r>
+    </w:p>
+    <w:p>
+      <w:pPr>
+        <w:spacing w:after="0"/>
+        <w:jc w:val="both"/>
+        <w:rPr>
+          <w:rFonts w:ascii="Times New Roman" w:hAnsi="Times New Roman" w:cs="Times New Roman"/>
+          <w:b/>
+          <w:sz w:val="24"/>
+          <w:szCs w:val="24"/>
+        </w:rPr>
+      </w:pPr>
+    </w:p>
+    <w:p>
+      <w:pPr>
+        <w:spacing w:after="0"/>
+        <w:jc w:val="both"/>
+        <w:rPr>
+          <w:rFonts w:ascii="Times New Roman" w:hAnsi="Times New Roman" w:cs="Times New Roman"/>
+          <w:sz w:val="24"/>
+          <w:szCs w:val="24"/>
+        </w:rPr>
+      </w:pPr>
+      <w:r>
+        <w:rPr>
+          <w:rFonts w:ascii="Times New Roman" w:hAnsi="Times New Roman" w:cs="Times New Roman"/>
+          <w:sz w:val="24"/>
+          <w:szCs w:val="24"/>
+        </w:rPr>
+        <w:t>A 2016 research study</w:t>
+      </w:r>
+      <w:r>
+        <w:rPr>
+          <w:rStyle w:val="FootnoteReference"/>
+          <w:rFonts w:ascii="Times New Roman" w:hAnsi="Times New Roman" w:cs="Times New Roman"/>
+          <w:sz w:val="24"/>
+          <w:szCs w:val="24"/>
+        </w:rPr>
+        <w:footnoteReference w:id="1"/>
+      </w:r>
+      <w:r>
+        <w:rPr>
+          <w:rFonts w:ascii="Times New Roman" w:hAnsi="Times New Roman" w:cs="Times New Roman"/>
+          <w:sz w:val="24"/>
+          <w:szCs w:val="24"/>
+        </w:rPr>
+        <w:t xml:space="preserve"> found that local colleges vary along lines of race and class. In particular, it found that communities with large Hispanic populations and low educational attainment had the fewest alternatives nearby, while White and Asian communities tended to have more. These can result in education deserts, or places where there are abundant opportunities for some communities </w:t>
+      </w:r>
       <w:bookmarkStart w:id="0" w:name="_GoBack"/>
       <w:bookmarkEnd w:id="0"/>
       <w:r>
         <w:rPr>
           <w:rFonts w:ascii="Times New Roman" w:hAnsi="Times New Roman" w:cs="Times New Roman"/>
-          <w:b/>
-          <w:sz w:val="24"/>
-          <w:szCs w:val="24"/>
-        </w:rPr>
-        <w:t>higher education</w:t>
-      </w:r>
-      <w:r>
-        <w:rPr>
-          <w:rFonts w:ascii="Times New Roman" w:hAnsi="Times New Roman" w:cs="Times New Roman"/>
-          <w:b/>
-          <w:sz w:val="24"/>
-          <w:szCs w:val="24"/>
-        </w:rPr>
-        <w:t>al</w:t>
-      </w:r>
-      <w:r>
-        <w:rPr>
-          <w:rFonts w:ascii="Times New Roman" w:hAnsi="Times New Roman" w:cs="Times New Roman"/>
-          <w:b/>
-          <w:sz w:val="24"/>
-          <w:szCs w:val="24"/>
-        </w:rPr>
-        <w:t xml:space="preserve"> institutions </w:t>
-      </w:r>
-      <w:r>
-        <w:rPr>
-          <w:rFonts w:ascii="Times New Roman" w:hAnsi="Times New Roman" w:cs="Times New Roman"/>
-          <w:b/>
-          <w:sz w:val="24"/>
-          <w:szCs w:val="24"/>
-        </w:rPr>
-        <w:t xml:space="preserve">in Texas </w:t>
-      </w:r>
-      <w:r>
-        <w:rPr>
-          <w:rFonts w:ascii="Times New Roman" w:hAnsi="Times New Roman" w:cs="Times New Roman"/>
-          <w:i/>
-          <w:sz w:val="24"/>
-          <w:szCs w:val="24"/>
-        </w:rPr>
-        <w:t>on</w:t>
-      </w:r>
-      <w:r>
-        <w:rPr>
-          <w:rFonts w:ascii="Times New Roman" w:hAnsi="Times New Roman" w:cs="Times New Roman"/>
-          <w:b/>
-          <w:sz w:val="24"/>
-          <w:szCs w:val="24"/>
-        </w:rPr>
-        <w:t xml:space="preserve"> </w:t>
-      </w:r>
-      <w:r>
-        <w:rPr>
-          <w:rFonts w:ascii="Times New Roman" w:hAnsi="Times New Roman" w:cs="Times New Roman"/>
-          <w:b/>
-          <w:sz w:val="24"/>
-          <w:szCs w:val="24"/>
-        </w:rPr>
-        <w:t xml:space="preserve">total enrollment proportions of </w:t>
-      </w:r>
-      <w:r>
-        <w:rPr>
-          <w:rFonts w:ascii="Times New Roman" w:hAnsi="Times New Roman" w:cs="Times New Roman"/>
-          <w:b/>
-          <w:sz w:val="24"/>
-          <w:szCs w:val="24"/>
-        </w:rPr>
-        <w:t xml:space="preserve">students from </w:t>
-      </w:r>
-      <w:r>
-        <w:rPr>
-          <w:rFonts w:ascii="Times New Roman" w:hAnsi="Times New Roman" w:cs="Times New Roman"/>
-          <w:b/>
-          <w:sz w:val="24"/>
-          <w:szCs w:val="24"/>
-        </w:rPr>
-        <w:t>four main races</w:t>
-      </w:r>
-      <w:r>
-        <w:rPr>
-          <w:rFonts w:ascii="Times New Roman" w:hAnsi="Times New Roman" w:cs="Times New Roman"/>
-          <w:sz w:val="24"/>
-          <w:szCs w:val="24"/>
-        </w:rPr>
-        <w:t xml:space="preserve"> (White, </w:t>
-      </w:r>
-      <w:r>
-        <w:rPr>
-          <w:rFonts w:ascii="Times New Roman" w:hAnsi="Times New Roman" w:cs="Times New Roman"/>
-          <w:sz w:val="24"/>
-          <w:szCs w:val="24"/>
-        </w:rPr>
-        <w:t>Black</w:t>
-      </w:r>
-      <w:r>
-        <w:rPr>
-          <w:rFonts w:ascii="Times New Roman" w:hAnsi="Times New Roman" w:cs="Times New Roman"/>
-          <w:sz w:val="24"/>
-          <w:szCs w:val="24"/>
-        </w:rPr>
-        <w:t>, Asian, and Hispanic)</w:t>
-      </w:r>
-      <w:r>
-        <w:rPr>
-          <w:rFonts w:ascii="Times New Roman" w:hAnsi="Times New Roman" w:cs="Times New Roman"/>
-          <w:sz w:val="24"/>
-          <w:szCs w:val="24"/>
-        </w:rPr>
-        <w:t xml:space="preserve">. </w:t>
-      </w:r>
-    </w:p>
-    <w:p>
-      <w:pPr>
-        <w:spacing w:after="0"/>
-        <w:jc w:val="both"/>
-        <w:rPr>
-          <w:rFonts w:ascii="Times New Roman" w:hAnsi="Times New Roman" w:cs="Times New Roman"/>
-          <w:b/>
-          <w:sz w:val="24"/>
-          <w:szCs w:val="24"/>
-        </w:rPr>
-      </w:pPr>
-    </w:p>
-    <w:p>
-      <w:pPr>
-        <w:spacing w:after="0"/>
-        <w:jc w:val="both"/>
-        <w:rPr>
-          <w:rFonts w:ascii="Times New Roman" w:hAnsi="Times New Roman" w:cs="Times New Roman"/>
-          <w:sz w:val="24"/>
-          <w:szCs w:val="24"/>
-        </w:rPr>
-      </w:pPr>
-      <w:r>
-        <w:rPr>
-          <w:rFonts w:ascii="Times New Roman" w:hAnsi="Times New Roman" w:cs="Times New Roman"/>
-          <w:sz w:val="24"/>
-          <w:szCs w:val="24"/>
-        </w:rPr>
-        <w:t>A 2016 research study</w:t>
-      </w:r>
-      <w:r>
-        <w:rPr>
-          <w:rStyle w:val="FootnoteReference"/>
-          <w:rFonts w:ascii="Times New Roman" w:hAnsi="Times New Roman" w:cs="Times New Roman"/>
-          <w:sz w:val="24"/>
-          <w:szCs w:val="24"/>
-        </w:rPr>
-        <w:footnoteReference w:id="1"/>
-      </w:r>
-      <w:r>
-        <w:rPr>
-          <w:rFonts w:ascii="Times New Roman" w:hAnsi="Times New Roman" w:cs="Times New Roman"/>
-          <w:sz w:val="24"/>
-          <w:szCs w:val="24"/>
-        </w:rPr>
-        <w:t xml:space="preserve"> found that local colleges vary along lines of race and class. In particular, it found that communities with large Hispanic populations and low educational attainment had the fewest alternatives nearby, while White and Asian communities tended to have more. These can result in education deserts, or places where there are abundant opportunities for some communities and are rare in others. </w:t>
+          <w:sz w:val="24"/>
+          <w:szCs w:val="24"/>
+        </w:rPr>
+        <w:t xml:space="preserve">and are rare in others. </w:t>
       </w:r>
     </w:p>
     <w:p>
@@ -1749,7 +1739,7 @@
 </file>
 
 <file path=customXml/itemProps1.xml><?xml version="1.0" encoding="utf-8"?>
-<ds:datastoreItem xmlns:ds="http://schemas.openxmlformats.org/officeDocument/2006/customXml" ds:itemID="{87B8AAED-6545-4346-8FFD-F45240B4D4F1}">
+<ds:datastoreItem xmlns:ds="http://schemas.openxmlformats.org/officeDocument/2006/customXml" ds:itemID="{59B9B8F9-1A62-48B3-B06F-C7F840C71828}">
   <ds:schemaRefs>
     <ds:schemaRef ds:uri="http://schemas.openxmlformats.org/officeDocument/2006/bibliography"/>
   </ds:schemaRefs>

</xml_diff>